<commit_message>
small fixes to labelling/documentation
</commit_message>
<xml_diff>
--- a/proj_1/Matlab_Data/report.docx
+++ b/proj_1/Matlab_Data/report.docx
@@ -3,86 +3,144 @@
 <w:document xmlns:wpc="http://schemas.microsoft.com/office/word/2010/wordprocessingCanvas" xmlns:cx="http://schemas.microsoft.com/office/drawing/2014/chartex" xmlns:cx1="http://schemas.microsoft.com/office/drawing/2015/9/8/chartex" xmlns:cx2="http://schemas.microsoft.com/office/drawing/2015/10/21/chartex" xmlns:cx3="http://schemas.microsoft.com/office/drawing/2016/5/9/chartex" xmlns:cx4="http://schemas.microsoft.com/office/drawing/2016/5/10/chartex" xmlns:cx5="http://schemas.microsoft.com/office/drawing/2016/5/11/chartex" xmlns:cx6="http://schemas.microsoft.com/office/drawing/2016/5/12/chartex" xmlns:cx7="http://schemas.microsoft.com/office/drawing/2016/5/13/chartex" xmlns:cx8="http://schemas.microsoft.com/office/drawing/2016/5/14/chartex" xmlns:mc="http://schemas.openxmlformats.org/markup-compatibility/2006" xmlns:aink="http://schemas.microsoft.com/office/drawing/2016/ink" xmlns:am3d="http://schemas.microsoft.com/office/drawing/2017/model3d" xmlns:o="urn:schemas-microsoft-com:office:office" xmlns:r="http://schemas.openxmlformats.org/officeDocument/2006/relationships" xmlns:m="http://schemas.openxmlformats.org/officeDocument/2006/math" xmlns:v="urn:schemas-microsoft-com:vml" xmlns:wp14="http://schemas.microsoft.com/office/word/2010/wordprocessingDrawing" xmlns:wp="http://schemas.openxmlformats.org/drawingml/2006/wordprocessingDrawing" xmlns:w10="urn:schemas-microsoft-com:office:word" xmlns:w="http://schemas.openxmlformats.org/wordprocessingml/2006/main" xmlns:w14="http://schemas.microsoft.com/office/word/2010/wordml" xmlns:w15="http://schemas.microsoft.com/office/word/2012/wordml" xmlns:w16cid="http://schemas.microsoft.com/office/word/2016/wordml/cid" xmlns:w16se="http://schemas.microsoft.com/office/word/2015/wordml/symex" xmlns:wpg="http://schemas.microsoft.com/office/word/2010/wordprocessingGroup" xmlns:wpi="http://schemas.microsoft.com/office/word/2010/wordprocessingInk" xmlns:wne="http://schemas.microsoft.com/office/word/2006/wordml" xmlns:wps="http://schemas.microsoft.com/office/word/2010/wordprocessingShape" mc:Ignorable="w14 w15 w16se w16cid wp14">
   <w:body>
     <w:p>
+      <w:r>
+        <w:t>Electrical and Computer Engineering, Texas Tech University</w:t>
+      </w:r>
+    </w:p>
+    <w:p>
+      <w:r>
+        <w:t>ECE 5332-011: Deep Learning for Medical Signal/Image data</w:t>
+      </w:r>
+    </w:p>
+    <w:p>
+      <w:r>
+        <w:t>Alexandre Soares</w:t>
+      </w:r>
+      <w:r>
+        <w:t xml:space="preserve"> da Silva, R11485685</w:t>
+      </w:r>
+    </w:p>
+    <w:p>
+      <w:r>
+        <w:t>Rishi</w:t>
+      </w:r>
+    </w:p>
+    <w:p>
+      <w:r>
+        <w:t>Jud</w:t>
+      </w:r>
+    </w:p>
+    <w:p/>
+    <w:p>
+      <w:r>
+        <w:t xml:space="preserve">Changing the radius of </w:t>
+      </w:r>
+      <w:r>
+        <w:t xml:space="preserve">the high/low pass filters increases or decreases their modifying power in the images. </w:t>
+      </w:r>
+      <w:r>
+        <w:t>Form smaller radius sizes,</w:t>
+      </w:r>
+    </w:p>
+    <w:p/>
+    <w:p>
+      <w:r>
+        <w:t>COMMENT ABOUT CONVOLUTION AND SPACIAL FILTERING</w:t>
+      </w:r>
+    </w:p>
+    <w:p>
+      <w:r>
+        <w:t>COMMENT ABOUT CLUSTERING</w:t>
+      </w:r>
+    </w:p>
+    <w:p>
+      <w:pPr>
+        <w:rPr>
+          <w:b/>
+        </w:rPr>
+      </w:pPr>
+      <w:r>
+        <w:rPr>
+          <w:b/>
+        </w:rPr>
+        <w:t>3. Simple Image classification problem</w:t>
+      </w:r>
+    </w:p>
+    <w:p>
+      <w:r>
+        <w:t xml:space="preserve">The proposed problem statement required </w:t>
+      </w:r>
+      <w:r>
+        <w:t xml:space="preserve">the </w:t>
+      </w:r>
+      <w:r>
+        <w:t>use</w:t>
+      </w:r>
+      <w:r>
+        <w:t xml:space="preserve"> of </w:t>
+      </w:r>
+      <w:r>
+        <w:t xml:space="preserve">the </w:t>
+      </w:r>
+      <w:r>
+        <w:t xml:space="preserve">SURF (Speeded-up Robust Features) </w:t>
+      </w:r>
+      <w:r>
+        <w:t xml:space="preserve">algorithm to match and classify </w:t>
+      </w:r>
+      <w:r>
+        <w:t xml:space="preserve">10 3D-rendered objects from 24 different perspectives. The </w:t>
+      </w:r>
+      <w:r>
+        <w:t xml:space="preserve">assignment’s </w:t>
+      </w:r>
+      <w:r>
+        <w:t xml:space="preserve">goal was </w:t>
+      </w:r>
+      <w:proofErr w:type="gramStart"/>
+      <w:r>
+        <w:t>evaluate</w:t>
+      </w:r>
+      <w:proofErr w:type="gramEnd"/>
+      <w:r>
+        <w:t xml:space="preserve"> the accuracy of </w:t>
+      </w:r>
+      <w:r>
+        <w:t>such classification engine with the use of different numbers of features and varying dataset sizes for training and testing.</w:t>
+      </w:r>
+      <w:r>
+        <w:t xml:space="preserve"> </w:t>
+      </w:r>
       <w:bookmarkStart w:id="0" w:name="_GoBack"/>
       <w:bookmarkEnd w:id="0"/>
       <w:r>
-        <w:t>Electrical and Computer Engineering, Texas Tech University</w:t>
-      </w:r>
-    </w:p>
-    <w:p>
-      <w:r>
-        <w:t>ECE</w:t>
-      </w:r>
-    </w:p>
-    <w:p>
-      <w:r>
-        <w:t>Alexandre Soares</w:t>
-      </w:r>
-    </w:p>
-    <w:p/>
-    <w:p>
-      <w:r>
-        <w:t xml:space="preserve">Changing the radius of </w:t>
-      </w:r>
-      <w:r>
-        <w:t xml:space="preserve">the high/low pass filters increases or decreases their modifying power in the images. </w:t>
-      </w:r>
-      <w:r>
-        <w:t>Form smaller radius sizes,</w:t>
-      </w:r>
-    </w:p>
-    <w:p/>
-    <w:p>
-      <w:r>
-        <w:t>COMMENT ABOUT CONVOLUTION AND SPACIAL FILTERING</w:t>
-      </w:r>
-    </w:p>
-    <w:p>
-      <w:r>
-        <w:t>COMMENT ABOUT CLUSTERING</w:t>
-      </w:r>
-    </w:p>
-    <w:p/>
-    <w:p>
-      <w:proofErr w:type="spellStart"/>
-      <w:r>
-        <w:t>imgs</w:t>
-      </w:r>
-      <w:proofErr w:type="spellEnd"/>
-      <w:r>
-        <w:t xml:space="preserve"> = [</w:t>
-      </w:r>
-      <w:r>
-        <w:t>3,4,5,6,</w:t>
-      </w:r>
-      <w:r>
-        <w:t xml:space="preserve"> </w:t>
-      </w:r>
-      <w:r>
-        <w:t>9,10,</w:t>
-      </w:r>
-      <w:r>
-        <w:t xml:space="preserve"> </w:t>
-      </w:r>
-      <w:r>
-        <w:t>12,13,14</w:t>
-      </w:r>
-      <w:r>
-        <w:t>, 19]</w:t>
-      </w:r>
-    </w:p>
-    <w:p>
-      <w:r>
-        <w:t>0-11</w:t>
-      </w:r>
-    </w:p>
-    <w:p>
-      <w:r>
-        <w:t>60 -71</w:t>
-      </w:r>
-    </w:p>
-    <w:p/>
-    <w:p/>
+        <w:t xml:space="preserve">The dataset used was the </w:t>
+      </w:r>
+      <w:r>
+        <w:t>Columbia University Image Library</w:t>
+      </w:r>
+      <w:r>
+        <w:t xml:space="preserve"> (</w:t>
+      </w:r>
+      <w:r>
+        <w:t>COIL-20</w:t>
+      </w:r>
+      <w:r>
+        <w:t>)</w:t>
+      </w:r>
+      <w:r>
+        <w:t xml:space="preserve"> dataset</w:t>
+      </w:r>
+      <w:r>
+        <w:t xml:space="preserve">, with selection of 10 objects </w:t>
+      </w:r>
+      <w:r>
+        <w:t>in 24 different perspectives</w:t>
+      </w:r>
+      <w:r>
+        <w:t>.</w:t>
+      </w:r>
+    </w:p>
     <w:p/>
     <w:sectPr>
       <w:pgSz w:w="12240" w:h="15840"/>

</xml_diff>